<commit_message>
Updated Apps That Are Needed2.docx
</commit_message>
<xml_diff>
--- a/Apps That Are Needed2.docx
+++ b/Apps That Are Needed2.docx
@@ -28,6 +28,15 @@
           <w:szCs w:val="22"/>
         </w:rPr>
         <w:t>, 2</w:t>
+      </w:r>
+      <w:r>
+        <w:rPr>
+          <w:b/>
+          <w:bCs/>
+          <w:sz w:val="22"/>
+          <w:szCs w:val="22"/>
+        </w:rPr>
+        <w:t>, 3</w:t>
       </w:r>
     </w:p>
     <w:p>

</xml_diff>